<commit_message>
pdf HW 2 created
</commit_message>
<xml_diff>
--- a/HW 2/HW_2.docx
+++ b/HW 2/HW_2.docx
@@ -32,6 +32,46 @@
           <w:bCs/>
         </w:rPr>
         <w:t>Aleksei Krotov</w:t>
+      </w:r>
+    </w:p>
+    <w:p>
+      <w:pPr>
+        <w:rPr>
+          <w:b/>
+          <w:bCs/>
+        </w:rPr>
+      </w:pPr>
+      <w:r>
+        <w:rPr>
+          <w:b/>
+          <w:bCs/>
+        </w:rPr>
+        <w:t>Homework 2.</w:t>
+      </w:r>
+    </w:p>
+    <w:p/>
+    <w:p>
+      <w:r>
+        <w:t xml:space="preserve">The code used for this homework, as well as for the other course </w:t>
+      </w:r>
+      <w:proofErr w:type="spellStart"/>
+      <w:r>
+        <w:t>homeworks</w:t>
+      </w:r>
+      <w:proofErr w:type="spellEnd"/>
+      <w:r>
+        <w:t xml:space="preserve">, are in </w:t>
+      </w:r>
+      <w:hyperlink r:id="rId5" w:history="1">
+        <w:r>
+          <w:rPr>
+            <w:rStyle w:val="Hyperlink"/>
+          </w:rPr>
+          <w:t>this repository</w:t>
+        </w:r>
+      </w:hyperlink>
+      <w:r>
+        <w:t xml:space="preserve">. </w:t>
       </w:r>
     </w:p>
     <w:p/>
@@ -78,9 +118,9 @@
             <o:lock v:ext="edit" aspectratio="t"/>
           </v:shapetype>
           <v:shape id="_x0000_i1025" type="#_x0000_t75" style="width:95.25pt;height:18pt" o:ole="">
-            <v:imagedata r:id="rId5" o:title=""/>
-          </v:shape>
-          <o:OLEObject Type="Embed" ProgID="Equation.DSMT4" ShapeID="_x0000_i1025" DrawAspect="Content" ObjectID="_1769688098" r:id="rId6"/>
+            <v:imagedata r:id="rId6" o:title=""/>
+          </v:shape>
+          <o:OLEObject Type="Embed" ProgID="Equation.DSMT4" ShapeID="_x0000_i1025" DrawAspect="Content" ObjectID="_1769689250" r:id="rId7"/>
         </w:object>
       </w:r>
       <w:r>
@@ -92,9 +132,9 @@
         </w:rPr>
         <w:object w:dxaOrig="1400" w:dyaOrig="360" w14:anchorId="56301646">
           <v:shape id="_x0000_i1026" type="#_x0000_t75" style="width:69.75pt;height:18pt" o:ole="">
-            <v:imagedata r:id="rId7" o:title=""/>
-          </v:shape>
-          <o:OLEObject Type="Embed" ProgID="Equation.DSMT4" ShapeID="_x0000_i1026" DrawAspect="Content" ObjectID="_1769688099" r:id="rId8"/>
+            <v:imagedata r:id="rId8" o:title=""/>
+          </v:shape>
+          <o:OLEObject Type="Embed" ProgID="Equation.DSMT4" ShapeID="_x0000_i1026" DrawAspect="Content" ObjectID="_1769689251" r:id="rId9"/>
         </w:object>
       </w:r>
       <w:r>
@@ -124,9 +164,9 @@
         </w:rPr>
         <w:object w:dxaOrig="639" w:dyaOrig="360" w14:anchorId="3039B11F">
           <v:shape id="_x0000_i1027" type="#_x0000_t75" style="width:32.25pt;height:18pt" o:ole="">
-            <v:imagedata r:id="rId9" o:title=""/>
-          </v:shape>
-          <o:OLEObject Type="Embed" ProgID="Equation.DSMT4" ShapeID="_x0000_i1027" DrawAspect="Content" ObjectID="_1769688100" r:id="rId10"/>
+            <v:imagedata r:id="rId10" o:title=""/>
+          </v:shape>
+          <o:OLEObject Type="Embed" ProgID="Equation.DSMT4" ShapeID="_x0000_i1027" DrawAspect="Content" ObjectID="_1769689252" r:id="rId11"/>
         </w:object>
       </w:r>
       <w:r>
@@ -138,9 +178,9 @@
         </w:rPr>
         <w:object w:dxaOrig="1780" w:dyaOrig="620" w14:anchorId="28FB9D0E">
           <v:shape id="_x0000_i1028" type="#_x0000_t75" style="width:89.25pt;height:30.75pt" o:ole="">
-            <v:imagedata r:id="rId11" o:title=""/>
-          </v:shape>
-          <o:OLEObject Type="Embed" ProgID="Equation.DSMT4" ShapeID="_x0000_i1028" DrawAspect="Content" ObjectID="_1769688101" r:id="rId12"/>
+            <v:imagedata r:id="rId12" o:title=""/>
+          </v:shape>
+          <o:OLEObject Type="Embed" ProgID="Equation.DSMT4" ShapeID="_x0000_i1028" DrawAspect="Content" ObjectID="_1769689253" r:id="rId13"/>
         </w:object>
       </w:r>
       <w:r>
@@ -158,9 +198,9 @@
         </w:rPr>
         <w:object w:dxaOrig="360" w:dyaOrig="620" w14:anchorId="3C5BBF74">
           <v:shape id="_x0000_i1029" type="#_x0000_t75" style="width:18pt;height:30.75pt" o:ole="">
-            <v:imagedata r:id="rId13" o:title=""/>
-          </v:shape>
-          <o:OLEObject Type="Embed" ProgID="Equation.DSMT4" ShapeID="_x0000_i1029" DrawAspect="Content" ObjectID="_1769688102" r:id="rId14"/>
+            <v:imagedata r:id="rId14" o:title=""/>
+          </v:shape>
+          <o:OLEObject Type="Embed" ProgID="Equation.DSMT4" ShapeID="_x0000_i1029" DrawAspect="Content" ObjectID="_1769689254" r:id="rId15"/>
         </w:object>
       </w:r>
       <w:r>
@@ -229,9 +269,9 @@
         </w:rPr>
         <w:object w:dxaOrig="1760" w:dyaOrig="360" w14:anchorId="040BF09C">
           <v:shape id="_x0000_i1030" type="#_x0000_t75" style="width:87.75pt;height:18pt" o:ole="">
-            <v:imagedata r:id="rId15" o:title=""/>
-          </v:shape>
-          <o:OLEObject Type="Embed" ProgID="Equation.DSMT4" ShapeID="_x0000_i1030" DrawAspect="Content" ObjectID="_1769688103" r:id="rId16"/>
+            <v:imagedata r:id="rId16" o:title=""/>
+          </v:shape>
+          <o:OLEObject Type="Embed" ProgID="Equation.DSMT4" ShapeID="_x0000_i1030" DrawAspect="Content" ObjectID="_1769689255" r:id="rId17"/>
         </w:object>
       </w:r>
       <w:r>
@@ -262,9 +302,9 @@
         </w:rPr>
         <w:object w:dxaOrig="7560" w:dyaOrig="800" w14:anchorId="27D70F3D">
           <v:shape id="_x0000_i1031" type="#_x0000_t75" style="width:378pt;height:39.75pt" o:ole="">
-            <v:imagedata r:id="rId17" o:title=""/>
-          </v:shape>
-          <o:OLEObject Type="Embed" ProgID="Equation.DSMT4" ShapeID="_x0000_i1031" DrawAspect="Content" ObjectID="_1769688104" r:id="rId18"/>
+            <v:imagedata r:id="rId18" o:title=""/>
+          </v:shape>
+          <o:OLEObject Type="Embed" ProgID="Equation.DSMT4" ShapeID="_x0000_i1031" DrawAspect="Content" ObjectID="_1769689256" r:id="rId19"/>
         </w:object>
       </w:r>
       <w:r>
@@ -287,9 +327,9 @@
         </w:rPr>
         <w:object w:dxaOrig="1579" w:dyaOrig="680" w14:anchorId="38147A71">
           <v:shape id="_x0000_i1032" type="#_x0000_t75" style="width:78.75pt;height:33.75pt" o:ole="">
-            <v:imagedata r:id="rId19" o:title=""/>
-          </v:shape>
-          <o:OLEObject Type="Embed" ProgID="Equation.DSMT4" ShapeID="_x0000_i1032" DrawAspect="Content" ObjectID="_1769688105" r:id="rId20"/>
+            <v:imagedata r:id="rId20" o:title=""/>
+          </v:shape>
+          <o:OLEObject Type="Embed" ProgID="Equation.DSMT4" ShapeID="_x0000_i1032" DrawAspect="Content" ObjectID="_1769689257" r:id="rId21"/>
         </w:object>
       </w:r>
       <w:r>
@@ -310,9 +350,9 @@
         </w:rPr>
         <w:object w:dxaOrig="3680" w:dyaOrig="680" w14:anchorId="3FFDA54E">
           <v:shape id="_x0000_i1033" type="#_x0000_t75" style="width:183.75pt;height:33.75pt" o:ole="">
-            <v:imagedata r:id="rId21" o:title=""/>
-          </v:shape>
-          <o:OLEObject Type="Embed" ProgID="Equation.DSMT4" ShapeID="_x0000_i1033" DrawAspect="Content" ObjectID="_1769688106" r:id="rId22"/>
+            <v:imagedata r:id="rId22" o:title=""/>
+          </v:shape>
+          <o:OLEObject Type="Embed" ProgID="Equation.DSMT4" ShapeID="_x0000_i1033" DrawAspect="Content" ObjectID="_1769689258" r:id="rId23"/>
         </w:object>
       </w:r>
       <w:r>
@@ -333,9 +373,9 @@
         </w:rPr>
         <w:object w:dxaOrig="1380" w:dyaOrig="360" w14:anchorId="4E985DFC">
           <v:shape id="_x0000_i1034" type="#_x0000_t75" style="width:69pt;height:18pt" o:ole="">
-            <v:imagedata r:id="rId23" o:title=""/>
-          </v:shape>
-          <o:OLEObject Type="Embed" ProgID="Equation.DSMT4" ShapeID="_x0000_i1034" DrawAspect="Content" ObjectID="_1769688107" r:id="rId24"/>
+            <v:imagedata r:id="rId24" o:title=""/>
+          </v:shape>
+          <o:OLEObject Type="Embed" ProgID="Equation.DSMT4" ShapeID="_x0000_i1034" DrawAspect="Content" ObjectID="_1769689259" r:id="rId25"/>
         </w:object>
       </w:r>
       <w:r>
@@ -352,9 +392,9 @@
         </w:rPr>
         <w:object w:dxaOrig="2020" w:dyaOrig="360" w14:anchorId="7273CB72">
           <v:shape id="_x0000_i1035" type="#_x0000_t75" style="width:101.25pt;height:18pt" o:ole="">
-            <v:imagedata r:id="rId25" o:title=""/>
-          </v:shape>
-          <o:OLEObject Type="Embed" ProgID="Equation.DSMT4" ShapeID="_x0000_i1035" DrawAspect="Content" ObjectID="_1769688108" r:id="rId26"/>
+            <v:imagedata r:id="rId26" o:title=""/>
+          </v:shape>
+          <o:OLEObject Type="Embed" ProgID="Equation.DSMT4" ShapeID="_x0000_i1035" DrawAspect="Content" ObjectID="_1769689260" r:id="rId27"/>
         </w:object>
       </w:r>
       <w:r>
@@ -369,9 +409,9 @@
         </w:rPr>
         <w:object w:dxaOrig="740" w:dyaOrig="680" w14:anchorId="2A7001F2">
           <v:shape id="_x0000_i1036" type="#_x0000_t75" style="width:36.75pt;height:33.75pt" o:ole="">
-            <v:imagedata r:id="rId27" o:title=""/>
-          </v:shape>
-          <o:OLEObject Type="Embed" ProgID="Equation.DSMT4" ShapeID="_x0000_i1036" DrawAspect="Content" ObjectID="_1769688109" r:id="rId28"/>
+            <v:imagedata r:id="rId28" o:title=""/>
+          </v:shape>
+          <o:OLEObject Type="Embed" ProgID="Equation.DSMT4" ShapeID="_x0000_i1036" DrawAspect="Content" ObjectID="_1769689261" r:id="rId29"/>
         </w:object>
       </w:r>
       <w:r>
@@ -399,9 +439,9 @@
         </w:rPr>
         <w:object w:dxaOrig="1960" w:dyaOrig="620" w14:anchorId="63BF7114">
           <v:shape id="_x0000_i1037" type="#_x0000_t75" style="width:98.25pt;height:30.75pt" o:ole="">
-            <v:imagedata r:id="rId29" o:title=""/>
-          </v:shape>
-          <o:OLEObject Type="Embed" ProgID="Equation.DSMT4" ShapeID="_x0000_i1037" DrawAspect="Content" ObjectID="_1769688110" r:id="rId30"/>
+            <v:imagedata r:id="rId30" o:title=""/>
+          </v:shape>
+          <o:OLEObject Type="Embed" ProgID="Equation.DSMT4" ShapeID="_x0000_i1037" DrawAspect="Content" ObjectID="_1769689262" r:id="rId31"/>
         </w:object>
       </w:r>
       <w:r>
@@ -422,9 +462,9 @@
         </w:rPr>
         <w:object w:dxaOrig="1540" w:dyaOrig="540" w14:anchorId="0B8F9E4E">
           <v:shape id="_x0000_i1038" type="#_x0000_t75" style="width:77.25pt;height:27pt" o:ole="">
-            <v:imagedata r:id="rId31" o:title=""/>
-          </v:shape>
-          <o:OLEObject Type="Embed" ProgID="Equation.DSMT4" ShapeID="_x0000_i1038" DrawAspect="Content" ObjectID="_1769688111" r:id="rId32"/>
+            <v:imagedata r:id="rId32" o:title=""/>
+          </v:shape>
+          <o:OLEObject Type="Embed" ProgID="Equation.DSMT4" ShapeID="_x0000_i1038" DrawAspect="Content" ObjectID="_1769689263" r:id="rId33"/>
         </w:object>
       </w:r>
       <w:r>
@@ -441,9 +481,9 @@
         </w:rPr>
         <w:object w:dxaOrig="440" w:dyaOrig="360" w14:anchorId="5A4E352A">
           <v:shape id="_x0000_i1039" type="#_x0000_t75" style="width:21.75pt;height:18pt" o:ole="">
-            <v:imagedata r:id="rId33" o:title=""/>
-          </v:shape>
-          <o:OLEObject Type="Embed" ProgID="Equation.DSMT4" ShapeID="_x0000_i1039" DrawAspect="Content" ObjectID="_1769688112" r:id="rId34"/>
+            <v:imagedata r:id="rId34" o:title=""/>
+          </v:shape>
+          <o:OLEObject Type="Embed" ProgID="Equation.DSMT4" ShapeID="_x0000_i1039" DrawAspect="Content" ObjectID="_1769689264" r:id="rId35"/>
         </w:object>
       </w:r>
       <w:r>
@@ -466,9 +506,9 @@
         </w:rPr>
         <w:object w:dxaOrig="2140" w:dyaOrig="720" w14:anchorId="74076D4D">
           <v:shape id="_x0000_i1040" type="#_x0000_t75" style="width:107.25pt;height:36pt" o:ole="">
-            <v:imagedata r:id="rId35" o:title=""/>
-          </v:shape>
-          <o:OLEObject Type="Embed" ProgID="Equation.DSMT4" ShapeID="_x0000_i1040" DrawAspect="Content" ObjectID="_1769688113" r:id="rId36"/>
+            <v:imagedata r:id="rId36" o:title=""/>
+          </v:shape>
+          <o:OLEObject Type="Embed" ProgID="Equation.DSMT4" ShapeID="_x0000_i1040" DrawAspect="Content" ObjectID="_1769689265" r:id="rId37"/>
         </w:object>
       </w:r>
       <w:r>
@@ -483,9 +523,9 @@
         </w:rPr>
         <w:object w:dxaOrig="3240" w:dyaOrig="1320" w14:anchorId="18702C2A">
           <v:shape id="_x0000_i1041" type="#_x0000_t75" style="width:162pt;height:66pt" o:ole="">
-            <v:imagedata r:id="rId37" o:title=""/>
-          </v:shape>
-          <o:OLEObject Type="Embed" ProgID="Equation.DSMT4" ShapeID="_x0000_i1041" DrawAspect="Content" ObjectID="_1769688114" r:id="rId38"/>
+            <v:imagedata r:id="rId38" o:title=""/>
+          </v:shape>
+          <o:OLEObject Type="Embed" ProgID="Equation.DSMT4" ShapeID="_x0000_i1041" DrawAspect="Content" ObjectID="_1769689266" r:id="rId39"/>
         </w:object>
       </w:r>
       <w:r>
@@ -497,9 +537,9 @@
         </w:rPr>
         <w:object w:dxaOrig="3340" w:dyaOrig="1320" w14:anchorId="72D173E7">
           <v:shape id="_x0000_i1042" type="#_x0000_t75" style="width:167.25pt;height:66pt" o:ole="">
-            <v:imagedata r:id="rId39" o:title=""/>
-          </v:shape>
-          <o:OLEObject Type="Embed" ProgID="Equation.DSMT4" ShapeID="_x0000_i1042" DrawAspect="Content" ObjectID="_1769688115" r:id="rId40"/>
+            <v:imagedata r:id="rId40" o:title=""/>
+          </v:shape>
+          <o:OLEObject Type="Embed" ProgID="Equation.DSMT4" ShapeID="_x0000_i1042" DrawAspect="Content" ObjectID="_1769689267" r:id="rId41"/>
         </w:object>
       </w:r>
       <w:r>
@@ -509,7 +549,11 @@
         <w:t xml:space="preserve">. The MAP estimate </w:t>
       </w:r>
       <w:r>
-        <w:t xml:space="preserve">approaches the ML estimate under an uninformative prior and both cannot capture </w:t>
+        <w:t xml:space="preserve">approaches the ML estimate under an </w:t>
+      </w:r>
+      <w:r>
+        <w:lastRenderedPageBreak/>
+        <w:t xml:space="preserve">uninformative prior and both cannot capture </w:t>
       </w:r>
       <w:r>
         <w:t xml:space="preserve">the probability of an unseen category, while the mean of a posterior probability avoids that issue and makes more sense. </w:t>
@@ -556,10 +600,10 @@
           <w:position w:val="-32"/>
         </w:rPr>
         <w:object w:dxaOrig="6020" w:dyaOrig="760" w14:anchorId="167B1D12">
-          <v:shape id="_x0000_i1077" type="#_x0000_t75" style="width:300.75pt;height:38.25pt" o:ole="">
-            <v:imagedata r:id="rId41" o:title=""/>
-          </v:shape>
-          <o:OLEObject Type="Embed" ProgID="Equation.DSMT4" ShapeID="_x0000_i1077" DrawAspect="Content" ObjectID="_1769688116" r:id="rId42"/>
+          <v:shape id="_x0000_i1043" type="#_x0000_t75" style="width:300.75pt;height:38.25pt" o:ole="">
+            <v:imagedata r:id="rId42" o:title=""/>
+          </v:shape>
+          <o:OLEObject Type="Embed" ProgID="Equation.DSMT4" ShapeID="_x0000_i1043" DrawAspect="Content" ObjectID="_1769689268" r:id="rId43"/>
         </w:object>
       </w:r>
       <w:r>
@@ -577,10 +621,10 @@
           <w:position w:val="-30"/>
         </w:rPr>
         <w:object w:dxaOrig="1300" w:dyaOrig="680" w14:anchorId="68442308">
-          <v:shape id="_x0000_i1082" type="#_x0000_t75" style="width:65.25pt;height:33.75pt" o:ole="">
-            <v:imagedata r:id="rId43" o:title=""/>
-          </v:shape>
-          <o:OLEObject Type="Embed" ProgID="Equation.DSMT4" ShapeID="_x0000_i1082" DrawAspect="Content" ObjectID="_1769688117" r:id="rId44"/>
+          <v:shape id="_x0000_i1044" type="#_x0000_t75" style="width:65.25pt;height:33.75pt" o:ole="">
+            <v:imagedata r:id="rId44" o:title=""/>
+          </v:shape>
+          <o:OLEObject Type="Embed" ProgID="Equation.DSMT4" ShapeID="_x0000_i1044" DrawAspect="Content" ObjectID="_1769689269" r:id="rId45"/>
         </w:object>
       </w:r>
       <w:r>
@@ -591,10 +635,10 @@
           <w:position w:val="-12"/>
         </w:rPr>
         <w:object w:dxaOrig="320" w:dyaOrig="360" w14:anchorId="4AC61DE3">
-          <v:shape id="_x0000_i1085" type="#_x0000_t75" style="width:15.75pt;height:18pt" o:ole="">
-            <v:imagedata r:id="rId45" o:title=""/>
-          </v:shape>
-          <o:OLEObject Type="Embed" ProgID="Equation.DSMT4" ShapeID="_x0000_i1085" DrawAspect="Content" ObjectID="_1769688118" r:id="rId46"/>
+          <v:shape id="_x0000_i1045" type="#_x0000_t75" style="width:15.75pt;height:18pt" o:ole="">
+            <v:imagedata r:id="rId46" o:title=""/>
+          </v:shape>
+          <o:OLEObject Type="Embed" ProgID="Equation.DSMT4" ShapeID="_x0000_i1045" DrawAspect="Content" ObjectID="_1769689270" r:id="rId47"/>
         </w:object>
       </w:r>
       <w:r>
@@ -605,10 +649,10 @@
           <w:position w:val="-6"/>
         </w:rPr>
         <w:object w:dxaOrig="279" w:dyaOrig="279" w14:anchorId="1687B78B">
-          <v:shape id="_x0000_i1088" type="#_x0000_t75" style="width:14.25pt;height:14.25pt" o:ole="">
-            <v:imagedata r:id="rId47" o:title=""/>
-          </v:shape>
-          <o:OLEObject Type="Embed" ProgID="Equation.DSMT4" ShapeID="_x0000_i1088" DrawAspect="Content" ObjectID="_1769688119" r:id="rId48"/>
+          <v:shape id="_x0000_i1046" type="#_x0000_t75" style="width:14.25pt;height:14.25pt" o:ole="">
+            <v:imagedata r:id="rId48" o:title=""/>
+          </v:shape>
+          <o:OLEObject Type="Embed" ProgID="Equation.DSMT4" ShapeID="_x0000_i1046" DrawAspect="Content" ObjectID="_1769689271" r:id="rId49"/>
         </w:object>
       </w:r>
       <w:r>
@@ -622,10 +666,10 @@
           <w:position w:val="-12"/>
         </w:rPr>
         <w:object w:dxaOrig="300" w:dyaOrig="360" w14:anchorId="4B62531C">
-          <v:shape id="_x0000_i1091" type="#_x0000_t75" style="width:15pt;height:18pt" o:ole="">
-            <v:imagedata r:id="rId49" o:title=""/>
-          </v:shape>
-          <o:OLEObject Type="Embed" ProgID="Equation.DSMT4" ShapeID="_x0000_i1091" DrawAspect="Content" ObjectID="_1769688120" r:id="rId50"/>
+          <v:shape id="_x0000_i1047" type="#_x0000_t75" style="width:15pt;height:18pt" o:ole="">
+            <v:imagedata r:id="rId50" o:title=""/>
+          </v:shape>
+          <o:OLEObject Type="Embed" ProgID="Equation.DSMT4" ShapeID="_x0000_i1047" DrawAspect="Content" ObjectID="_1769689272" r:id="rId51"/>
         </w:object>
       </w:r>
       <w:r>
@@ -636,10 +680,10 @@
           <w:position w:val="-6"/>
         </w:rPr>
         <w:object w:dxaOrig="240" w:dyaOrig="220" w14:anchorId="043577C2">
-          <v:shape id="_x0000_i1094" type="#_x0000_t75" style="width:12pt;height:11.25pt" o:ole="">
-            <v:imagedata r:id="rId51" o:title=""/>
-          </v:shape>
-          <o:OLEObject Type="Embed" ProgID="Equation.DSMT4" ShapeID="_x0000_i1094" DrawAspect="Content" ObjectID="_1769688121" r:id="rId52"/>
+          <v:shape id="_x0000_i1048" type="#_x0000_t75" style="width:12pt;height:11.25pt" o:ole="">
+            <v:imagedata r:id="rId52" o:title=""/>
+          </v:shape>
+          <o:OLEObject Type="Embed" ProgID="Equation.DSMT4" ShapeID="_x0000_i1048" DrawAspect="Content" ObjectID="_1769689273" r:id="rId53"/>
         </w:object>
       </w:r>
       <w:r>
@@ -659,10 +703,10 @@
           <w:position w:val="-14"/>
         </w:rPr>
         <w:object w:dxaOrig="320" w:dyaOrig="380" w14:anchorId="6EF0D716">
-          <v:shape id="_x0000_i1098" type="#_x0000_t75" style="width:15.75pt;height:18.75pt" o:ole="">
-            <v:imagedata r:id="rId53" o:title=""/>
-          </v:shape>
-          <o:OLEObject Type="Embed" ProgID="Equation.DSMT4" ShapeID="_x0000_i1098" DrawAspect="Content" ObjectID="_1769688122" r:id="rId54"/>
+          <v:shape id="_x0000_i1049" type="#_x0000_t75" style="width:15.75pt;height:18.75pt" o:ole="">
+            <v:imagedata r:id="rId54" o:title=""/>
+          </v:shape>
+          <o:OLEObject Type="Embed" ProgID="Equation.DSMT4" ShapeID="_x0000_i1049" DrawAspect="Content" ObjectID="_1769689274" r:id="rId55"/>
         </w:object>
       </w:r>
       <w:r>
@@ -722,17 +766,25 @@
         <w:t xml:space="preserve"> library. To account for </w:t>
       </w:r>
       <w:r>
-        <w:t xml:space="preserve">category values that might be missing in the training data, minimum number of categories was set to the number of categories for each feature respectively, from the original dataset. Laplace parameter </w:t>
+        <w:t xml:space="preserve">category values that might be missing in the training data, </w:t>
+      </w:r>
+      <w:proofErr w:type="gramStart"/>
+      <w:r>
+        <w:t>minimum</w:t>
+      </w:r>
+      <w:proofErr w:type="gramEnd"/>
+      <w:r>
+        <w:t xml:space="preserve"> number of categories was set to the number of categories for each feature respectively, from the original dataset. Laplace parameter </w:t>
       </w:r>
       <w:r>
         <w:rPr>
           <w:position w:val="-6"/>
         </w:rPr>
         <w:object w:dxaOrig="240" w:dyaOrig="220" w14:anchorId="2021E831">
-          <v:shape id="_x0000_i1043" type="#_x0000_t75" style="width:12pt;height:11.25pt" o:ole="">
-            <v:imagedata r:id="rId55" o:title=""/>
-          </v:shape>
-          <o:OLEObject Type="Embed" ProgID="Equation.DSMT4" ShapeID="_x0000_i1043" DrawAspect="Content" ObjectID="_1769688123" r:id="rId56"/>
+          <v:shape id="_x0000_i1050" type="#_x0000_t75" style="width:12pt;height:11.25pt" o:ole="">
+            <v:imagedata r:id="rId52" o:title=""/>
+          </v:shape>
+          <o:OLEObject Type="Embed" ProgID="Equation.DSMT4" ShapeID="_x0000_i1050" DrawAspect="Content" ObjectID="_1769689275" r:id="rId56"/>
         </w:object>
       </w:r>
       <w:r>
@@ -746,10 +798,10 @@
           <w:position w:val="-4"/>
         </w:rPr>
         <w:object w:dxaOrig="420" w:dyaOrig="300" w14:anchorId="3CA6383C">
-          <v:shape id="_x0000_i1044" type="#_x0000_t75" style="width:21pt;height:15pt" o:ole="">
+          <v:shape id="_x0000_i1051" type="#_x0000_t75" style="width:21pt;height:15pt" o:ole="">
             <v:imagedata r:id="rId57" o:title=""/>
           </v:shape>
-          <o:OLEObject Type="Embed" ProgID="Equation.DSMT4" ShapeID="_x0000_i1044" DrawAspect="Content" ObjectID="_1769688124" r:id="rId58"/>
+          <o:OLEObject Type="Embed" ProgID="Equation.DSMT4" ShapeID="_x0000_i1051" DrawAspect="Content" ObjectID="_1769689276" r:id="rId58"/>
         </w:object>
       </w:r>
       <w:r>
@@ -760,10 +812,10 @@
           <w:position w:val="-4"/>
         </w:rPr>
         <w:object w:dxaOrig="260" w:dyaOrig="300" w14:anchorId="2FA9A88B">
-          <v:shape id="_x0000_i1045" type="#_x0000_t75" style="width:12.75pt;height:15pt" o:ole="">
+          <v:shape id="_x0000_i1052" type="#_x0000_t75" style="width:12.75pt;height:15pt" o:ole="">
             <v:imagedata r:id="rId59" o:title=""/>
           </v:shape>
-          <o:OLEObject Type="Embed" ProgID="Equation.DSMT4" ShapeID="_x0000_i1045" DrawAspect="Content" ObjectID="_1769688125" r:id="rId60"/>
+          <o:OLEObject Type="Embed" ProgID="Equation.DSMT4" ShapeID="_x0000_i1052" DrawAspect="Content" ObjectID="_1769689277" r:id="rId60"/>
         </w:object>
       </w:r>
       <w:r>
@@ -779,10 +831,10 @@
           <w:position w:val="-6"/>
         </w:rPr>
         <w:object w:dxaOrig="240" w:dyaOrig="220" w14:anchorId="761C024E">
-          <v:shape id="_x0000_i1046" type="#_x0000_t75" style="width:12pt;height:11.25pt" o:ole="">
-            <v:imagedata r:id="rId55" o:title=""/>
-          </v:shape>
-          <o:OLEObject Type="Embed" ProgID="Equation.DSMT4" ShapeID="_x0000_i1046" DrawAspect="Content" ObjectID="_1769688126" r:id="rId61"/>
+          <v:shape id="_x0000_i1053" type="#_x0000_t75" style="width:12pt;height:11.25pt" o:ole="">
+            <v:imagedata r:id="rId52" o:title=""/>
+          </v:shape>
+          <o:OLEObject Type="Embed" ProgID="Equation.DSMT4" ShapeID="_x0000_i1053" DrawAspect="Content" ObjectID="_1769689278" r:id="rId61"/>
         </w:object>
       </w:r>
       <w:r>
@@ -856,10 +908,10 @@
           <w:position w:val="-6"/>
         </w:rPr>
         <w:object w:dxaOrig="820" w:dyaOrig="320" w14:anchorId="523CDEB6">
-          <v:shape id="_x0000_i1047" type="#_x0000_t75" style="width:41.25pt;height:15.75pt" o:ole="">
+          <v:shape id="_x0000_i1054" type="#_x0000_t75" style="width:41.25pt;height:15.75pt" o:ole="">
             <v:imagedata r:id="rId63" o:title=""/>
           </v:shape>
-          <o:OLEObject Type="Embed" ProgID="Equation.DSMT4" ShapeID="_x0000_i1047" DrawAspect="Content" ObjectID="_1769688127" r:id="rId64"/>
+          <o:OLEObject Type="Embed" ProgID="Equation.DSMT4" ShapeID="_x0000_i1054" DrawAspect="Content" ObjectID="_1769689279" r:id="rId64"/>
         </w:object>
       </w:r>
       <w:r>
@@ -879,10 +931,10 @@
           <w:position w:val="-6"/>
         </w:rPr>
         <w:object w:dxaOrig="240" w:dyaOrig="220" w14:anchorId="625993BE">
-          <v:shape id="_x0000_i1048" type="#_x0000_t75" style="width:12pt;height:11.25pt" o:ole="">
-            <v:imagedata r:id="rId55" o:title=""/>
-          </v:shape>
-          <o:OLEObject Type="Embed" ProgID="Equation.DSMT4" ShapeID="_x0000_i1048" DrawAspect="Content" ObjectID="_1769688128" r:id="rId65"/>
+          <v:shape id="_x0000_i1055" type="#_x0000_t75" style="width:12pt;height:11.25pt" o:ole="">
+            <v:imagedata r:id="rId52" o:title=""/>
+          </v:shape>
+          <o:OLEObject Type="Embed" ProgID="Equation.DSMT4" ShapeID="_x0000_i1055" DrawAspect="Content" ObjectID="_1769689280" r:id="rId65"/>
         </w:object>
       </w:r>
       <w:r>
@@ -899,10 +951,10 @@
           <w:position w:val="-6"/>
         </w:rPr>
         <w:object w:dxaOrig="820" w:dyaOrig="320" w14:anchorId="0DBD6DF1">
-          <v:shape id="_x0000_i1049" type="#_x0000_t75" style="width:41.25pt;height:15.75pt" o:ole="">
+          <v:shape id="_x0000_i1056" type="#_x0000_t75" style="width:41.25pt;height:15.75pt" o:ole="">
             <v:imagedata r:id="rId66" o:title=""/>
           </v:shape>
-          <o:OLEObject Type="Embed" ProgID="Equation.DSMT4" ShapeID="_x0000_i1049" DrawAspect="Content" ObjectID="_1769688129" r:id="rId67"/>
+          <o:OLEObject Type="Embed" ProgID="Equation.DSMT4" ShapeID="_x0000_i1056" DrawAspect="Content" ObjectID="_1769689281" r:id="rId67"/>
         </w:object>
       </w:r>
       <w:r>
@@ -921,6 +973,7 @@
         <w:rPr>
           <w:noProof/>
         </w:rPr>
+        <w:lastRenderedPageBreak/>
         <w:drawing>
           <wp:inline distT="0" distB="0" distL="0" distR="0" wp14:anchorId="4026E44F" wp14:editId="2BB63A16">
             <wp:extent cx="5943600" cy="1448435"/>
@@ -973,7 +1026,6 @@
     </w:p>
     <w:p>
       <w:r>
-        <w:lastRenderedPageBreak/>
         <w:t xml:space="preserve">While the dataset is balanced with respect to classes (3916 poisonous/unknown samples and 4208 edible samples), </w:t>
       </w:r>
       <w:r>
@@ -1027,10 +1079,10 @@
           <w:position w:val="-4"/>
         </w:rPr>
         <w:object w:dxaOrig="420" w:dyaOrig="300" w14:anchorId="003087C1">
-          <v:shape id="_x0000_i1050" type="#_x0000_t75" style="width:21pt;height:15pt" o:ole="">
+          <v:shape id="_x0000_i1057" type="#_x0000_t75" style="width:21pt;height:15pt" o:ole="">
             <v:imagedata r:id="rId69" o:title=""/>
           </v:shape>
-          <o:OLEObject Type="Embed" ProgID="Equation.DSMT4" ShapeID="_x0000_i1050" DrawAspect="Content" ObjectID="_1769688130" r:id="rId70"/>
+          <o:OLEObject Type="Embed" ProgID="Equation.DSMT4" ShapeID="_x0000_i1057" DrawAspect="Content" ObjectID="_1769689282" r:id="rId70"/>
         </w:object>
       </w:r>
       <w:r>
@@ -1044,14 +1096,22 @@
           <w:position w:val="-4"/>
         </w:rPr>
         <w:object w:dxaOrig="260" w:dyaOrig="300" w14:anchorId="6E11D346">
-          <v:shape id="_x0000_i1051" type="#_x0000_t75" style="width:12.75pt;height:15pt" o:ole="">
+          <v:shape id="_x0000_i1058" type="#_x0000_t75" style="width:12.75pt;height:15pt" o:ole="">
             <v:imagedata r:id="rId71" o:title=""/>
           </v:shape>
-          <o:OLEObject Type="Embed" ProgID="Equation.DSMT4" ShapeID="_x0000_i1051" DrawAspect="Content" ObjectID="_1769688131" r:id="rId72"/>
-        </w:object>
-      </w:r>
-      <w:r>
-        <w:t xml:space="preserve"> in the logarithmic scale. The test set was then predicted and classifier accuracy was evaluated. After repeating the </w:t>
+          <o:OLEObject Type="Embed" ProgID="Equation.DSMT4" ShapeID="_x0000_i1058" DrawAspect="Content" ObjectID="_1769689283" r:id="rId72"/>
+        </w:object>
+      </w:r>
+      <w:r>
+        <w:t xml:space="preserve"> in the logarithmic scale. The test set was then </w:t>
+      </w:r>
+      <w:proofErr w:type="gramStart"/>
+      <w:r>
+        <w:t>predicted</w:t>
+      </w:r>
+      <w:proofErr w:type="gramEnd"/>
+      <w:r>
+        <w:t xml:space="preserve"> and classifier accuracy was evaluated. After repeating the </w:t>
       </w:r>
       <w:r>
         <w:t xml:space="preserve">split </w:t>
@@ -1076,10 +1136,10 @@
           <w:position w:val="-6"/>
         </w:rPr>
         <w:object w:dxaOrig="1140" w:dyaOrig="279" w14:anchorId="52594AD3">
-          <v:shape id="_x0000_i1052" type="#_x0000_t75" style="width:57pt;height:14.25pt" o:ole="">
+          <v:shape id="_x0000_i1059" type="#_x0000_t75" style="width:57pt;height:14.25pt" o:ole="">
             <v:imagedata r:id="rId73" o:title=""/>
           </v:shape>
-          <o:OLEObject Type="Embed" ProgID="Equation.DSMT4" ShapeID="_x0000_i1052" DrawAspect="Content" ObjectID="_1769688132" r:id="rId74"/>
+          <o:OLEObject Type="Embed" ProgID="Equation.DSMT4" ShapeID="_x0000_i1059" DrawAspect="Content" ObjectID="_1769689284" r:id="rId74"/>
         </w:object>
       </w:r>
       <w:r>
@@ -1291,6 +1351,7 @@
           </w:tcPr>
           <w:p>
             <w:r>
+              <w:lastRenderedPageBreak/>
               <w:t>AIMX</w:t>
             </w:r>
           </w:p>
@@ -1563,11 +1624,7 @@
         <w:t xml:space="preserve"> </w:t>
       </w:r>
       <w:r>
-        <w:t xml:space="preserve">inspecting the relation of each word with the class label, </w:t>
-      </w:r>
-      <w:r>
-        <w:lastRenderedPageBreak/>
-        <w:t>via for example, mutual information</w:t>
+        <w:t>inspecting the relation of each word with the class label, via for example, mutual information</w:t>
       </w:r>
       <w:r>
         <w:t xml:space="preserve"> or chi-squared criterion</w:t>

</xml_diff>